<commit_message>
tutorials and test applications for asp.net/mvc
</commit_message>
<xml_diff>
--- a/documents/COMP300 report.docx
+++ b/documents/COMP300 report.docx
@@ -1,6 +1,6 @@
 
 <file path=word/document.xml><?xml version="1.0" encoding="utf-8"?>
-<w:document xmlns:wpc="http://schemas.microsoft.com/office/word/2010/wordprocessingCanvas" xmlns:cx="http://schemas.microsoft.com/office/drawing/2014/chartex" xmlns:cx1="http://schemas.microsoft.com/office/drawing/2015/9/8/chartex" xmlns:cx2="http://schemas.microsoft.com/office/drawing/2015/10/21/chartex" xmlns:cx3="http://schemas.microsoft.com/office/drawing/2016/5/9/chartex" xmlns:cx4="http://schemas.microsoft.com/office/drawing/2016/5/10/chartex" xmlns:cx5="http://schemas.microsoft.com/office/drawing/2016/5/11/chartex" xmlns:cx6="http://schemas.microsoft.com/office/drawing/2016/5/12/chartex" xmlns:cx7="http://schemas.microsoft.com/office/drawing/2016/5/13/chartex" xmlns:cx8="http://schemas.microsoft.com/office/drawing/2016/5/14/chartex" xmlns:mc="http://schemas.openxmlformats.org/markup-compatibility/2006" xmlns:aink="http://schemas.microsoft.com/office/drawing/2016/ink" xmlns:am3d="http://schemas.microsoft.com/office/drawing/2017/model3d" xmlns:o="urn:schemas-microsoft-com:office:office" xmlns:r="http://schemas.openxmlformats.org/officeDocument/2006/relationships" xmlns:m="http://schemas.openxmlformats.org/officeDocument/2006/math" xmlns:v="urn:schemas-microsoft-com:vml" xmlns:wp14="http://schemas.microsoft.com/office/word/2010/wordprocessingDrawing" xmlns:wp="http://schemas.openxmlformats.org/drawingml/2006/wordprocessingDrawing" xmlns:w10="urn:schemas-microsoft-com:office:word" xmlns:w="http://schemas.openxmlformats.org/wordprocessingml/2006/main" xmlns:w14="http://schemas.microsoft.com/office/word/2010/wordml" xmlns:w15="http://schemas.microsoft.com/office/word/2012/wordml" xmlns:w16cid="http://schemas.microsoft.com/office/word/2016/wordml/cid" xmlns:w16se="http://schemas.microsoft.com/office/word/2015/wordml/symex" xmlns:wpg="http://schemas.microsoft.com/office/word/2010/wordprocessingGroup" xmlns:wpi="http://schemas.microsoft.com/office/word/2010/wordprocessingInk" xmlns:wne="http://schemas.microsoft.com/office/word/2006/wordml" xmlns:wps="http://schemas.microsoft.com/office/word/2010/wordprocessingShape" mc:Ignorable="w14 w15 w16se w16cid wp14">
+<w:document xmlns:wpc="http://schemas.microsoft.com/office/word/2010/wordprocessingCanvas" xmlns:cx="http://schemas.microsoft.com/office/drawing/2014/chartex" xmlns:cx1="http://schemas.microsoft.com/office/drawing/2015/9/8/chartex" xmlns:cx2="http://schemas.microsoft.com/office/drawing/2015/10/21/chartex" xmlns:cx3="http://schemas.microsoft.com/office/drawing/2016/5/9/chartex" xmlns:cx4="http://schemas.microsoft.com/office/drawing/2016/5/10/chartex" xmlns:cx5="http://schemas.microsoft.com/office/drawing/2016/5/11/chartex" xmlns:cx6="http://schemas.microsoft.com/office/drawing/2016/5/12/chartex" xmlns:cx7="http://schemas.microsoft.com/office/drawing/2016/5/13/chartex" xmlns:cx8="http://schemas.microsoft.com/office/drawing/2016/5/14/chartex" xmlns:mc="http://schemas.openxmlformats.org/markup-compatibility/2006" xmlns:aink="http://schemas.microsoft.com/office/drawing/2016/ink" xmlns:am3d="http://schemas.microsoft.com/office/drawing/2017/model3d" xmlns:o="urn:schemas-microsoft-com:office:office" xmlns:r="http://schemas.openxmlformats.org/officeDocument/2006/relationships" xmlns:m="http://schemas.openxmlformats.org/officeDocument/2006/math" xmlns:v="urn:schemas-microsoft-com:vml" xmlns:wp14="http://schemas.microsoft.com/office/word/2010/wordprocessingDrawing" xmlns:wp="http://schemas.openxmlformats.org/drawingml/2006/wordprocessingDrawing" xmlns:w10="urn:schemas-microsoft-com:office:word" xmlns:w="http://schemas.openxmlformats.org/wordprocessingml/2006/main" xmlns:w14="http://schemas.microsoft.com/office/word/2010/wordml" xmlns:w15="http://schemas.microsoft.com/office/word/2012/wordml" xmlns:w16cex="http://schemas.microsoft.com/office/word/2018/wordml/cex" xmlns:w16cid="http://schemas.microsoft.com/office/word/2016/wordml/cid" xmlns:w16="http://schemas.microsoft.com/office/word/2018/wordml" xmlns:w16se="http://schemas.microsoft.com/office/word/2015/wordml/symex" xmlns:wpg="http://schemas.microsoft.com/office/word/2010/wordprocessingGroup" xmlns:wpi="http://schemas.microsoft.com/office/word/2010/wordprocessingInk" xmlns:wne="http://schemas.microsoft.com/office/word/2006/wordml" xmlns:wps="http://schemas.microsoft.com/office/word/2010/wordprocessingShape" mc:Ignorable="w14 w15 w16se w16cid w16 w16cex wp14">
   <w:body>
     <w:p>
       <w:pPr>
@@ -185,10 +185,7 @@
       </w:r>
     </w:p>
     <w:p/>
-    <w:p>
-      <w:bookmarkStart w:id="0" w:name="_GoBack"/>
-      <w:bookmarkEnd w:id="0"/>
-    </w:p>
+    <w:p/>
     <w:p>
       <w:pPr>
         <w:rPr>
@@ -2117,13 +2114,8 @@
       </w:r>
     </w:p>
     <w:p>
-      <w:proofErr w:type="spellStart"/>
-      <w:r>
-        <w:t>Paprika’s</w:t>
-      </w:r>
-      <w:proofErr w:type="spellEnd"/>
-      <w:r>
-        <w:t xml:space="preserve"> pantry feature is similar to that of </w:t>
+      <w:r>
+        <w:t xml:space="preserve">Paprika’s pantry feature is similar to that of </w:t>
       </w:r>
       <w:proofErr w:type="spellStart"/>
       <w:r>
@@ -2244,7 +2236,6 @@
         <w:pStyle w:val="ListParagraph"/>
       </w:pPr>
     </w:p>
-    <w:p/>
     <w:p>
       <w:pPr>
         <w:pStyle w:val="ListParagraph"/>
@@ -2254,6 +2245,122 @@
         </w:numPr>
       </w:pPr>
       <w:r>
+        <w:t>I</w:t>
+      </w:r>
+      <w:r>
+        <w:t>ssues</w:t>
+      </w:r>
+    </w:p>
+    <w:p>
+      <w:pPr>
+        <w:pStyle w:val="ListParagraph"/>
+      </w:pPr>
+    </w:p>
+    <w:p>
+      <w:r>
+        <w:t>During the development for the application some issues arose which needed to be resolved so the project could continue.</w:t>
+      </w:r>
+    </w:p>
+    <w:p>
+      <w:r>
+        <w:t xml:space="preserve">One of main visions of the project was to make the application mobile friendly, thus why Xamarin was chosen, as its intuitive. One of the key issues was that Xamarin was not working as expected. previously when using Xamarin, all the work had been done within the university, in a Smeaton lab that has access to Xamarin and </w:t>
+      </w:r>
+      <w:r>
+        <w:t>the necessary</w:t>
+      </w:r>
+      <w:r>
+        <w:t xml:space="preserve"> libraries. Due to </w:t>
+      </w:r>
+      <w:r>
+        <w:t>COVID</w:t>
+      </w:r>
+      <w:r>
+        <w:t xml:space="preserve"> access to the lab was hindered. The assumption was that the computers that I had access to would be capable of coding in Xamarin like the lab, but there were continuous issues following through. On the main desktop where the project was originally created, due to having an </w:t>
+      </w:r>
+      <w:r>
+        <w:t>AMD</w:t>
+      </w:r>
+      <w:r>
+        <w:t xml:space="preserve"> processor the computer was not able to run the emulator to run and test the front end. To try and resolve this issue a laptop with an intel </w:t>
+      </w:r>
+      <w:r>
+        <w:t>CPU</w:t>
+      </w:r>
+      <w:r>
+        <w:t xml:space="preserve"> was used, this got passed the issue of </w:t>
+      </w:r>
+      <w:r>
+        <w:t xml:space="preserve">being able to use the emulator, but another problem arose, where no matter what version of NuGet packages was used none would ever install correctly making functionality come to a standstill. As progression was halted another solution had to be put in place, so instead of using Xamarin for the front end, a web based front end was considered. Even though the initial plan of the application was to make it mobile accessible so although the application won’t be able to be on the application store, the ability to access the application on any device that can access the web will increase the amount of possible users able to access the application. To make sure the user is still getting the experience that we desired the application will be scaled for mobile </w:t>
+      </w:r>
+      <w:r>
+        <w:t>phones,</w:t>
+      </w:r>
+      <w:r>
+        <w:t xml:space="preserve"> so the UI is still user friendly to those using phones with smaller screens.</w:t>
+      </w:r>
+      <w:r>
+        <w:t xml:space="preserve"> </w:t>
+      </w:r>
+    </w:p>
+    <w:p/>
+    <w:p>
+      <w:r>
+        <w:t>Having a Web based front end was decided, two methods were attempted within the ASP.net application, which came to no avail, one of which was adding a web form. Within the form (</w:t>
+      </w:r>
+      <w:proofErr w:type="spellStart"/>
+      <w:r>
+        <w:t>aspx</w:t>
+      </w:r>
+      <w:proofErr w:type="spellEnd"/>
+      <w:r>
+        <w:t xml:space="preserve"> file) was simple, input for username and password along with a sign in button and connected to this was the </w:t>
+      </w:r>
+      <w:proofErr w:type="spellStart"/>
+      <w:r>
+        <w:t>aspx.cs</w:t>
+      </w:r>
+      <w:proofErr w:type="spellEnd"/>
+      <w:r>
+        <w:t xml:space="preserve"> page where the functions for the page were written. Was able to display values from API in list, which displayed at server runtime, but </w:t>
+      </w:r>
+      <w:proofErr w:type="gramStart"/>
+      <w:r>
+        <w:t>wasn’t able to</w:t>
+      </w:r>
+      <w:proofErr w:type="gramEnd"/>
+      <w:r>
+        <w:t xml:space="preserve"> take the input values from the page to make a call. Tried using different forms of input both normal html input but was not able to get an </w:t>
+      </w:r>
+      <w:proofErr w:type="spellStart"/>
+      <w:proofErr w:type="gramStart"/>
+      <w:r>
+        <w:t>asp:input</w:t>
+      </w:r>
+      <w:proofErr w:type="spellEnd"/>
+      <w:proofErr w:type="gramEnd"/>
+      <w:r>
+        <w:t xml:space="preserve"> as it doesn’t exist, so normal input used but no value is ever taken from the input boxes.</w:t>
+      </w:r>
+    </w:p>
+    <w:p/>
+    <w:p>
+      <w:pPr>
+        <w:ind w:firstLine="720"/>
+      </w:pPr>
+      <w:r>
+        <w:t>changes</w:t>
+      </w:r>
+    </w:p>
+    <w:p>
+      <w:pPr>
+        <w:pStyle w:val="ListParagraph"/>
+        <w:numPr>
+          <w:ilvl w:val="0"/>
+          <w:numId w:val="1"/>
+        </w:numPr>
+      </w:pPr>
+      <w:r>
+        <w:lastRenderedPageBreak/>
         <w:t>Conclusions</w:t>
       </w:r>
     </w:p>
@@ -2288,7 +2395,7 @@
 </file>
 
 <file path=word/numbering.xml><?xml version="1.0" encoding="utf-8"?>
-<w:numbering xmlns:wpc="http://schemas.microsoft.com/office/word/2010/wordprocessingCanvas" xmlns:cx="http://schemas.microsoft.com/office/drawing/2014/chartex" xmlns:cx1="http://schemas.microsoft.com/office/drawing/2015/9/8/chartex" xmlns:cx2="http://schemas.microsoft.com/office/drawing/2015/10/21/chartex" xmlns:cx3="http://schemas.microsoft.com/office/drawing/2016/5/9/chartex" xmlns:cx4="http://schemas.microsoft.com/office/drawing/2016/5/10/chartex" xmlns:cx5="http://schemas.microsoft.com/office/drawing/2016/5/11/chartex" xmlns:cx6="http://schemas.microsoft.com/office/drawing/2016/5/12/chartex" xmlns:cx7="http://schemas.microsoft.com/office/drawing/2016/5/13/chartex" xmlns:cx8="http://schemas.microsoft.com/office/drawing/2016/5/14/chartex" xmlns:mc="http://schemas.openxmlformats.org/markup-compatibility/2006" xmlns:aink="http://schemas.microsoft.com/office/drawing/2016/ink" xmlns:am3d="http://schemas.microsoft.com/office/drawing/2017/model3d" xmlns:o="urn:schemas-microsoft-com:office:office" xmlns:r="http://schemas.openxmlformats.org/officeDocument/2006/relationships" xmlns:m="http://schemas.openxmlformats.org/officeDocument/2006/math" xmlns:v="urn:schemas-microsoft-com:vml" xmlns:wp14="http://schemas.microsoft.com/office/word/2010/wordprocessingDrawing" xmlns:wp="http://schemas.openxmlformats.org/drawingml/2006/wordprocessingDrawing" xmlns:w10="urn:schemas-microsoft-com:office:word" xmlns:w="http://schemas.openxmlformats.org/wordprocessingml/2006/main" xmlns:w14="http://schemas.microsoft.com/office/word/2010/wordml" xmlns:w15="http://schemas.microsoft.com/office/word/2012/wordml" xmlns:w16cid="http://schemas.microsoft.com/office/word/2016/wordml/cid" xmlns:w16se="http://schemas.microsoft.com/office/word/2015/wordml/symex" xmlns:wpg="http://schemas.microsoft.com/office/word/2010/wordprocessingGroup" xmlns:wpi="http://schemas.microsoft.com/office/word/2010/wordprocessingInk" xmlns:wne="http://schemas.microsoft.com/office/word/2006/wordml" xmlns:wps="http://schemas.microsoft.com/office/word/2010/wordprocessingShape" mc:Ignorable="w14 w15 w16se w16cid wp14">
+<w:numbering xmlns:wpc="http://schemas.microsoft.com/office/word/2010/wordprocessingCanvas" xmlns:cx="http://schemas.microsoft.com/office/drawing/2014/chartex" xmlns:cx1="http://schemas.microsoft.com/office/drawing/2015/9/8/chartex" xmlns:cx2="http://schemas.microsoft.com/office/drawing/2015/10/21/chartex" xmlns:cx3="http://schemas.microsoft.com/office/drawing/2016/5/9/chartex" xmlns:cx4="http://schemas.microsoft.com/office/drawing/2016/5/10/chartex" xmlns:cx5="http://schemas.microsoft.com/office/drawing/2016/5/11/chartex" xmlns:cx6="http://schemas.microsoft.com/office/drawing/2016/5/12/chartex" xmlns:cx7="http://schemas.microsoft.com/office/drawing/2016/5/13/chartex" xmlns:cx8="http://schemas.microsoft.com/office/drawing/2016/5/14/chartex" xmlns:mc="http://schemas.openxmlformats.org/markup-compatibility/2006" xmlns:aink="http://schemas.microsoft.com/office/drawing/2016/ink" xmlns:am3d="http://schemas.microsoft.com/office/drawing/2017/model3d" xmlns:o="urn:schemas-microsoft-com:office:office" xmlns:r="http://schemas.openxmlformats.org/officeDocument/2006/relationships" xmlns:m="http://schemas.openxmlformats.org/officeDocument/2006/math" xmlns:v="urn:schemas-microsoft-com:vml" xmlns:wp14="http://schemas.microsoft.com/office/word/2010/wordprocessingDrawing" xmlns:wp="http://schemas.openxmlformats.org/drawingml/2006/wordprocessingDrawing" xmlns:w10="urn:schemas-microsoft-com:office:word" xmlns:w="http://schemas.openxmlformats.org/wordprocessingml/2006/main" xmlns:w14="http://schemas.microsoft.com/office/word/2010/wordml" xmlns:w15="http://schemas.microsoft.com/office/word/2012/wordml" xmlns:w16cex="http://schemas.microsoft.com/office/word/2018/wordml/cex" xmlns:w16cid="http://schemas.microsoft.com/office/word/2016/wordml/cid" xmlns:w16="http://schemas.microsoft.com/office/word/2018/wordml" xmlns:w16se="http://schemas.microsoft.com/office/word/2015/wordml/symex" xmlns:wpg="http://schemas.microsoft.com/office/word/2010/wordprocessingGroup" xmlns:wpi="http://schemas.microsoft.com/office/word/2010/wordprocessingInk" xmlns:wne="http://schemas.microsoft.com/office/word/2006/wordml" xmlns:wps="http://schemas.microsoft.com/office/word/2010/wordprocessingShape" mc:Ignorable="w14 w15 w16se w16cid w16 w16cex wp14">
   <w:abstractNum w:abstractNumId="0" w15:restartNumberingAfterBreak="0">
     <w:nsid w:val="1F7042CD"/>
     <w:multiLevelType w:val="hybridMultilevel"/>
@@ -2409,7 +2516,7 @@
 </file>
 
 <file path=word/styles.xml><?xml version="1.0" encoding="utf-8"?>
-<w:styles xmlns:mc="http://schemas.openxmlformats.org/markup-compatibility/2006" xmlns:r="http://schemas.openxmlformats.org/officeDocument/2006/relationships" xmlns:w="http://schemas.openxmlformats.org/wordprocessingml/2006/main" xmlns:w14="http://schemas.microsoft.com/office/word/2010/wordml" xmlns:w15="http://schemas.microsoft.com/office/word/2012/wordml" xmlns:w16cid="http://schemas.microsoft.com/office/word/2016/wordml/cid" xmlns:w16se="http://schemas.microsoft.com/office/word/2015/wordml/symex" mc:Ignorable="w14 w15 w16se w16cid">
+<w:styles xmlns:mc="http://schemas.openxmlformats.org/markup-compatibility/2006" xmlns:r="http://schemas.openxmlformats.org/officeDocument/2006/relationships" xmlns:w="http://schemas.openxmlformats.org/wordprocessingml/2006/main" xmlns:w14="http://schemas.microsoft.com/office/word/2010/wordml" xmlns:w15="http://schemas.microsoft.com/office/word/2012/wordml" xmlns:w16cex="http://schemas.microsoft.com/office/word/2018/wordml/cex" xmlns:w16cid="http://schemas.microsoft.com/office/word/2016/wordml/cid" xmlns:w16="http://schemas.microsoft.com/office/word/2018/wordml" xmlns:w16se="http://schemas.microsoft.com/office/word/2015/wordml/symex" mc:Ignorable="w14 w15 w16se w16cid w16 w16cex">
   <w:docDefaults>
     <w:rPrDefault>
       <w:rPr>

</xml_diff>

<commit_message>
Beginning database created/ api and front end created to CRUD Data using correct architecture
</commit_message>
<xml_diff>
--- a/documents/COMP300 report.docx
+++ b/documents/COMP300 report.docx
@@ -39,15 +39,10 @@
     </w:p>
     <w:p>
       <w:r>
-        <w:t xml:space="preserve">The overall application boils down to a sophisticated MYSQL database, with a Xamarin forms front end and ASP.NET </w:t>
-      </w:r>
-      <w:proofErr w:type="spellStart"/>
-      <w:r>
-        <w:t>api</w:t>
-      </w:r>
-      <w:proofErr w:type="spellEnd"/>
-      <w:r>
-        <w:t xml:space="preserve"> to connect them together.</w:t>
+        <w:t xml:space="preserve">The </w:t>
+      </w:r>
+      <w:r>
+        <w:t>initial plan was to create a Xamarin front end for a mobile application, but due to complications throughout development with Xamarin forms and compatibility, a different architecture was chosen. The desire to be accessible on a mobile was still key so the use of a web application where not only mobile users can use it but those who can access the web page, this widens the possible range of users.</w:t>
       </w:r>
     </w:p>
     <w:p/>
@@ -75,7 +70,6 @@
         </w:numPr>
       </w:pPr>
       <w:r>
-        <w:lastRenderedPageBreak/>
         <w:t xml:space="preserve">Background, objectives &amp; deliverables </w:t>
       </w:r>
     </w:p>
@@ -83,6 +77,27 @@
       <w:pPr>
         <w:pStyle w:val="ListParagraph"/>
       </w:pPr>
+    </w:p>
+    <w:p>
+      <w:r>
+        <w:t xml:space="preserve">The initial idea of the project came from the increase in smart home technologies and the automation of home life, the project scope initially included consuming online shopping or receipt reading </w:t>
+      </w:r>
+      <w:proofErr w:type="spellStart"/>
+      <w:r>
+        <w:t>api’s</w:t>
+      </w:r>
+      <w:proofErr w:type="spellEnd"/>
+      <w:r>
+        <w:t xml:space="preserve"> to help the user initially start their database, but due to time constraints and scope creep the application was kept simpler for base functionality. This application is a </w:t>
+      </w:r>
+      <w:proofErr w:type="gramStart"/>
+      <w:r>
+        <w:t>stepping stone</w:t>
+      </w:r>
+      <w:proofErr w:type="gramEnd"/>
+      <w:r>
+        <w:t xml:space="preserve"> in the right direction towards automated home life, although now a user has to input all the data, the functionality of the shopping list and recipe handling is still demonstrated.</w:t>
+      </w:r>
     </w:p>
     <w:p>
       <w:pPr>
@@ -176,6 +191,7 @@
         <w:rPr>
           <w:u w:val="single"/>
         </w:rPr>
+        <w:lastRenderedPageBreak/>
         <w:t xml:space="preserve">Business case </w:t>
       </w:r>
     </w:p>
@@ -184,7 +200,19 @@
         <w:t>To make an application that makes the home life i.e. cooking and shopping more accessible and integrated.</w:t>
       </w:r>
     </w:p>
-    <w:p/>
+    <w:p>
+      <w:r>
+        <w:t xml:space="preserve">To make an application that </w:t>
+      </w:r>
+      <w:proofErr w:type="gramStart"/>
+      <w:r>
+        <w:t>helps out</w:t>
+      </w:r>
+      <w:proofErr w:type="gramEnd"/>
+      <w:r>
+        <w:t xml:space="preserve"> with home life by integrating smart home technologies and database handling.</w:t>
+      </w:r>
+    </w:p>
     <w:p/>
     <w:p>
       <w:pPr>
@@ -196,7 +224,6 @@
         <w:rPr>
           <w:u w:val="single"/>
         </w:rPr>
-        <w:lastRenderedPageBreak/>
         <w:t>User stories</w:t>
       </w:r>
     </w:p>
@@ -687,6 +714,25 @@
       <w:pPr>
         <w:pStyle w:val="ListParagraph"/>
       </w:pPr>
+      <w:r>
+        <w:t xml:space="preserve">This was the initial ERD Which was conceived early in the project design phase, although this is ideally how the final database design would look like (without the correct relations), </w:t>
+      </w:r>
+      <w:r>
+        <w:t>a simpler form of the application was built initially to try and build up the functionality, with a simple table that contains the Item with its relevant information such as quantity and the location of the item by room and cupboard attributes.</w:t>
+      </w:r>
+    </w:p>
+    <w:p>
+      <w:pPr>
+        <w:pStyle w:val="ListParagraph"/>
+      </w:pPr>
+    </w:p>
+    <w:p>
+      <w:pPr>
+        <w:pStyle w:val="ListParagraph"/>
+      </w:pPr>
+      <w:r>
+        <w:t>Then it was important to make sure that each item was connected to a user so that a user could see their own storage spaces as well as items within them, the next step was to Connect the user table and storage table where Username is a foreign key that is attributed to each item.</w:t>
+      </w:r>
     </w:p>
     <w:p>
       <w:pPr>
@@ -2185,6 +2231,54 @@
       <w:pPr>
         <w:pStyle w:val="ListParagraph"/>
       </w:pPr>
+      <w:r>
+        <w:t xml:space="preserve">Every 2 weeks a meeting with a project manager/ tutor was held where every session was attended and a stand up took place, although a far cry from the daily stand up meetings which are used in the agile methodology in the work </w:t>
+      </w:r>
+      <w:r>
+        <w:lastRenderedPageBreak/>
+        <w:t>environment, this helped with vocalising issues and answering any queries one had.</w:t>
+      </w:r>
+    </w:p>
+    <w:p>
+      <w:pPr>
+        <w:pStyle w:val="ListParagraph"/>
+      </w:pPr>
+      <w:r>
+        <w:t>On the alternating weeks a small blog post detailing what we did that week was also written for the tutor to follow.</w:t>
+      </w:r>
+    </w:p>
+    <w:p>
+      <w:pPr>
+        <w:pStyle w:val="ListParagraph"/>
+      </w:pPr>
+    </w:p>
+    <w:p>
+      <w:pPr>
+        <w:pStyle w:val="ListParagraph"/>
+      </w:pPr>
+      <w:r>
+        <w:t xml:space="preserve">Although these meetings were helpful extra </w:t>
+      </w:r>
+      <w:r>
+        <w:t>precautions</w:t>
+      </w:r>
+      <w:r>
+        <w:t xml:space="preserve"> were put into place to help this project move forward in </w:t>
+      </w:r>
+      <w:r>
+        <w:t>a more structured manner. Bi weekly meetings with another tutor were held, this helped keep the application stay on track towards the end as these were used to make sure the correct functionality was being focused on instead of features and gold plating that wasn’t necessary earlier in development.</w:t>
+      </w:r>
+    </w:p>
+    <w:p>
+      <w:pPr>
+        <w:pStyle w:val="ListParagraph"/>
+      </w:pPr>
+    </w:p>
+    <w:p>
+      <w:r>
+        <w:tab/>
+        <w:t>For the final month or so of the project Daily stand-up messages were sent to a person who was keeping track, sent at the end of the day they outlined what progression was made during the day, what difficulties were had and what the plan for the next day was, this helped structure the working days on a day to day basis rather than a fortnightly, so progression was tracked more closely. This helped drastically with the progression of the project.</w:t>
+      </w:r>
     </w:p>
     <w:p/>
     <w:p>
@@ -2196,7 +2290,6 @@
         </w:numPr>
       </w:pPr>
       <w:r>
-        <w:lastRenderedPageBreak/>
         <w:t>sprints</w:t>
       </w:r>
     </w:p>
@@ -2204,6 +2297,30 @@
       <w:pPr>
         <w:pStyle w:val="ListParagraph"/>
       </w:pPr>
+      <w:r>
+        <w:t>Initially I had desired to start the project off by creating user functionality (login and sign up functionality) but due to having numerous issues with different languages that I hadn’t that much experience in, that first hurdle was hard to pass. So instead of staying on the user functionality as the first sprint, the goal of having a test environment where I could practice the languages and test the connections within the architecture. This consisted of creating a simple web page that displays an index of the storage table, along with its data, here a user can CRUD the data.</w:t>
+      </w:r>
+    </w:p>
+    <w:p>
+      <w:pPr>
+        <w:pStyle w:val="ListParagraph"/>
+      </w:pPr>
+    </w:p>
+    <w:p>
+      <w:pPr>
+        <w:pStyle w:val="ListParagraph"/>
+      </w:pPr>
+      <w:r>
+        <w:t xml:space="preserve">For most of the functionality a user attribute or table is needed to </w:t>
+      </w:r>
+      <w:proofErr w:type="gramStart"/>
+      <w:r>
+        <w:t>find  items</w:t>
+      </w:r>
+      <w:proofErr w:type="gramEnd"/>
+      <w:r>
+        <w:t xml:space="preserve"> and storage spaces where the username is the same as the current user.</w:t>
+      </w:r>
     </w:p>
     <w:p/>
     <w:p>
@@ -2258,6 +2375,7 @@
     </w:p>
     <w:p>
       <w:r>
+        <w:lastRenderedPageBreak/>
         <w:t>During the development for the application some issues arose which needed to be resolved so the project could continue.</w:t>
       </w:r>
     </w:p>
@@ -2305,43 +2423,59 @@
     <w:p/>
     <w:p>
       <w:r>
-        <w:t>Having a Web based front end was decided, two methods were attempted within the ASP.net application, which came to no avail, one of which was adding a web form. Within the form (</w:t>
+        <w:t>After h</w:t>
+      </w:r>
+      <w:r>
+        <w:t>aving</w:t>
+      </w:r>
+      <w:r>
+        <w:t xml:space="preserve"> decided</w:t>
+      </w:r>
+      <w:r>
+        <w:t xml:space="preserve"> a Web based front end </w:t>
+      </w:r>
+      <w:r>
+        <w:t>was best</w:t>
+      </w:r>
+      <w:r>
+        <w:t xml:space="preserve">, </w:t>
+      </w:r>
+      <w:r>
+        <w:t>many</w:t>
+      </w:r>
+      <w:r>
+        <w:t xml:space="preserve"> practice projects were used to both go through the tutorials of ASP.Net web forms, MVC and asp.net API as well as folders where I applied these practices to my project. To start with Web forms was attempted, but after failing to display a simple set of data from an API endpoint an attempt using the MVC architecture by utilising the view pages (razor pages </w:t>
       </w:r>
       <w:proofErr w:type="spellStart"/>
       <w:r>
-        <w:t>aspx</w:t>
+        <w:t>cshtml</w:t>
       </w:r>
       <w:proofErr w:type="spellEnd"/>
       <w:r>
-        <w:t xml:space="preserve"> file) was simple, input for username and password along with a sign in button and connected to this was the </w:t>
+        <w:t>) was attempted</w:t>
+      </w:r>
+      <w:r>
+        <w:t>.</w:t>
+      </w:r>
+      <w:r>
+        <w:t xml:space="preserve"> This attempt at displaying the data from the </w:t>
       </w:r>
       <w:proofErr w:type="spellStart"/>
       <w:r>
-        <w:t>aspx.cs</w:t>
+        <w:t>api</w:t>
       </w:r>
       <w:proofErr w:type="spellEnd"/>
       <w:r>
-        <w:t xml:space="preserve"> page where the functions for the page were written. Was able to display values from API in list, which displayed at server runtime, but </w:t>
-      </w:r>
-      <w:proofErr w:type="gramStart"/>
-      <w:r>
-        <w:t>wasn’t able to</w:t>
-      </w:r>
-      <w:proofErr w:type="gramEnd"/>
-      <w:r>
-        <w:t xml:space="preserve"> take the input values from the page to make a call. Tried using different forms of input both normal html input but was not able to get an </w:t>
-      </w:r>
-      <w:proofErr w:type="spellStart"/>
-      <w:proofErr w:type="gramStart"/>
-      <w:r>
-        <w:t>asp:input</w:t>
-      </w:r>
-      <w:proofErr w:type="spellEnd"/>
-      <w:proofErr w:type="gramEnd"/>
-      <w:r>
-        <w:t xml:space="preserve"> as it doesn’t exist, so normal input used but no value is ever taken from the input boxes.</w:t>
-      </w:r>
-    </w:p>
+        <w:t xml:space="preserve"> endpoint onto the web page was the base for a test environment where I could deploy the application, CRUD the data and make sure the data is sent to the database with some exception handling (based on the </w:t>
+      </w:r>
+      <w:r>
+        <w:t xml:space="preserve"> </w:t>
+      </w:r>
+      <w:r>
+        <w:t>database exceptions).</w:t>
+      </w:r>
+    </w:p>
+    <w:p/>
     <w:p/>
     <w:p>
       <w:pPr>
@@ -2360,7 +2494,6 @@
         </w:numPr>
       </w:pPr>
       <w:r>
-        <w:lastRenderedPageBreak/>
         <w:t>Conclusions</w:t>
       </w:r>
     </w:p>

</xml_diff>